<commit_message>
repairing code + optimed
</commit_message>
<xml_diff>
--- a/DP_2.docx
+++ b/DP_2.docx
@@ -7457,7 +7457,7 @@
           <w:szCs w:val="24"/>
           <w:lang w:val="en-US"/>
         </w:rPr>
-        <w:t>B</w:t>
+        <w:t>Branched extension of body cell is called dendrites and they propagate the electrochemical stimulation received from other neurons</w:t>
       </w:r>
       <w:r>
         <w:rPr>
@@ -7466,7 +7466,7 @@
           <w:szCs w:val="24"/>
           <w:lang w:val="en-US"/>
         </w:rPr>
-        <w:t xml:space="preserve">ranched extension of </w:t>
+        <w:t xml:space="preserve"> to the cell body.</w:t>
       </w:r>
       <w:r>
         <w:rPr>
@@ -7475,7 +7475,7 @@
           <w:szCs w:val="24"/>
           <w:lang w:val="en-US"/>
         </w:rPr>
-        <w:t>body</w:t>
+        <w:t xml:space="preserve"> Due to their specialization, they contain a lot of receptors that take part in chemically controlled ion channels. </w:t>
       </w:r>
       <w:r>
         <w:rPr>
@@ -7484,8 +7484,9 @@
           <w:szCs w:val="24"/>
           <w:lang w:val="en-US"/>
         </w:rPr>
-        <w:t xml:space="preserve"> cell</w:t>
-      </w:r>
+        <w:t xml:space="preserve">The propagation of the signal itself </w:t>
+      </w:r>
+      <w:proofErr w:type="gramStart"/>
       <w:r>
         <w:rPr>
           <w:rFonts w:cs="Times New Roman"/>
@@ -7493,8 +7494,9 @@
           <w:szCs w:val="24"/>
           <w:lang w:val="en-US"/>
         </w:rPr>
-        <w:t xml:space="preserve"> is called dendrites and they</w:t>
-      </w:r>
+        <w:t>is in charge of</w:t>
+      </w:r>
+      <w:proofErr w:type="gramEnd"/>
       <w:r>
         <w:rPr>
           <w:rFonts w:cs="Times New Roman"/>
@@ -7502,7 +7504,7 @@
           <w:szCs w:val="24"/>
           <w:lang w:val="en-US"/>
         </w:rPr>
-        <w:t xml:space="preserve"> propagate the electrochemical stimulation received from other neurons</w:t>
+        <w:t xml:space="preserve"> the axon (neurite), which leads the information centrifugally,</w:t>
       </w:r>
       <w:r>
         <w:rPr>
@@ -7511,7 +7513,7 @@
           <w:szCs w:val="24"/>
           <w:lang w:val="en-US"/>
         </w:rPr>
-        <w:t xml:space="preserve"> to the cell body.</w:t>
+        <w:t xml:space="preserve"> </w:t>
       </w:r>
       <w:r>
         <w:rPr>
@@ -7520,7 +7522,7 @@
           <w:szCs w:val="24"/>
           <w:lang w:val="en-US"/>
         </w:rPr>
-        <w:t xml:space="preserve"> Due to their specialization, they contain a lot of receptors that take part in chemically controlled ion channels. </w:t>
+        <w:t>away from the body of the neuron. Axons can range in length from a fraction of a millimeter to</w:t>
       </w:r>
       <w:r>
         <w:rPr>
@@ -7529,9 +7531,8 @@
           <w:szCs w:val="24"/>
           <w:lang w:val="en-US"/>
         </w:rPr>
-        <w:t xml:space="preserve">The propagation of the signal itself </w:t>
-      </w:r>
-      <w:proofErr w:type="gramStart"/>
+        <w:t xml:space="preserve"> </w:t>
+      </w:r>
       <w:r>
         <w:rPr>
           <w:rFonts w:cs="Times New Roman"/>
@@ -7539,9 +7540,8 @@
           <w:szCs w:val="24"/>
           <w:lang w:val="en-US"/>
         </w:rPr>
-        <w:t>is in charge of</w:t>
-      </w:r>
-      <w:proofErr w:type="gramEnd"/>
+        <w:t>a few meters, the branching itself is typically only in the terminal part. The axons are</w:t>
+      </w:r>
       <w:r>
         <w:rPr>
           <w:rFonts w:cs="Times New Roman"/>
@@ -7549,7 +7549,7 @@
           <w:szCs w:val="24"/>
           <w:lang w:val="en-US"/>
         </w:rPr>
-        <w:t xml:space="preserve"> the axon (neurite), which leads the information centrifugally,</w:t>
+        <w:t xml:space="preserve"> </w:t>
       </w:r>
       <w:r>
         <w:rPr>
@@ -7558,6 +7558,15 @@
           <w:szCs w:val="24"/>
           <w:lang w:val="en-US"/>
         </w:rPr>
+        <w:t>the signal (nerve impulse) is transmitted electrically, when the signal from one cell to another is transmitted</w:t>
+      </w:r>
+      <w:r>
+        <w:rPr>
+          <w:rFonts w:cs="Times New Roman"/>
+          <w:color w:val="000000" w:themeColor="text1"/>
+          <w:szCs w:val="24"/>
+          <w:lang w:val="en-US"/>
+        </w:rPr>
         <w:t xml:space="preserve"> </w:t>
       </w:r>
       <w:r>
@@ -7567,7 +7576,7 @@
           <w:szCs w:val="24"/>
           <w:lang w:val="en-US"/>
         </w:rPr>
-        <w:t>away from the body of the neuron. Axons can range in length from a fraction of a millimeter to</w:t>
+        <w:t>mostly chemical way. This process uses ion transfer across membranes,</w:t>
       </w:r>
       <w:r>
         <w:rPr>
@@ -7585,7 +7594,7 @@
           <w:szCs w:val="24"/>
           <w:lang w:val="en-US"/>
         </w:rPr>
-        <w:t>a few meters, the branching itself is typically only in the terminal part. The axons are</w:t>
+        <w:t>which causes a change in action potential (so-called depolarization) and transmission of information to dendrites</w:t>
       </w:r>
       <w:r>
         <w:rPr>
@@ -7603,7 +7612,7 @@
           <w:szCs w:val="24"/>
           <w:lang w:val="en-US"/>
         </w:rPr>
-        <w:t>the signal (nerve impulse) is transmitted electrically, when the signal from one cell to another is transmitted</w:t>
+        <w:t>another neuron. After the passage of ions, so-called repolarization occurs, during which the return occurs</w:t>
       </w:r>
       <w:r>
         <w:rPr>
@@ -7621,79 +7630,7 @@
           <w:szCs w:val="24"/>
           <w:lang w:val="en-US"/>
         </w:rPr>
-        <w:t>mostly chemical way. This process uses ion transfer across membranes,</w:t>
-      </w:r>
-      <w:r>
-        <w:rPr>
-          <w:rFonts w:cs="Times New Roman"/>
-          <w:color w:val="000000" w:themeColor="text1"/>
-          <w:szCs w:val="24"/>
-          <w:lang w:val="en-US"/>
-        </w:rPr>
-        <w:t xml:space="preserve"> </w:t>
-      </w:r>
-      <w:r>
-        <w:rPr>
-          <w:rFonts w:cs="Times New Roman"/>
-          <w:color w:val="000000" w:themeColor="text1"/>
-          <w:szCs w:val="24"/>
-          <w:lang w:val="en-US"/>
-        </w:rPr>
-        <w:t>which causes a change in action potential (so-called depolarization) and transmission of information to dendrites</w:t>
-      </w:r>
-      <w:r>
-        <w:rPr>
-          <w:rFonts w:cs="Times New Roman"/>
-          <w:color w:val="000000" w:themeColor="text1"/>
-          <w:szCs w:val="24"/>
-          <w:lang w:val="en-US"/>
-        </w:rPr>
-        <w:t xml:space="preserve"> </w:t>
-      </w:r>
-      <w:r>
-        <w:rPr>
-          <w:rFonts w:cs="Times New Roman"/>
-          <w:color w:val="000000" w:themeColor="text1"/>
-          <w:szCs w:val="24"/>
-          <w:lang w:val="en-US"/>
-        </w:rPr>
-        <w:t>another neuron. After the passage of ions, so-called repolarization occurs, during which the return occurs</w:t>
-      </w:r>
-      <w:r>
-        <w:rPr>
-          <w:rFonts w:cs="Times New Roman"/>
-          <w:color w:val="000000" w:themeColor="text1"/>
-          <w:szCs w:val="24"/>
-          <w:lang w:val="en-US"/>
-        </w:rPr>
-        <w:t xml:space="preserve"> </w:t>
-      </w:r>
-      <w:r>
-        <w:rPr>
-          <w:rFonts w:cs="Times New Roman"/>
-          <w:color w:val="000000" w:themeColor="text1"/>
-          <w:szCs w:val="24"/>
-          <w:lang w:val="en-US"/>
-        </w:rPr>
-        <w:t xml:space="preserve">ions and return to their original potential. For the transmission of </w:t>
-      </w:r>
-      <w:r>
-        <w:rPr>
-          <w:rFonts w:cs="Times New Roman"/>
-          <w:color w:val="000000" w:themeColor="text1"/>
-          <w:szCs w:val="24"/>
-          <w:lang w:val="en-US"/>
-        </w:rPr>
-        <w:t>information,</w:t>
-      </w:r>
-      <w:r>
-        <w:rPr>
-          <w:rFonts w:cs="Times New Roman"/>
-          <w:color w:val="000000" w:themeColor="text1"/>
-          <w:szCs w:val="24"/>
-          <w:lang w:val="en-US"/>
-        </w:rPr>
-        <w:t xml:space="preserve"> it is important that it is higher</w:t>
+        <w:t>ions and return to their original potential. For the transmission of information, it is important that it is higher</w:t>
       </w:r>
       <w:r>
         <w:rPr>
@@ -8485,23 +8422,7 @@
             <w:highlight w:val="yellow"/>
             <w:lang w:val="en-US"/>
           </w:rPr>
-          <w:t>http://ruder.io/a-review-of-the-recen</w:t>
-        </w:r>
-        <w:r>
-          <w:rPr>
-            <w:rStyle w:val="Hypertextovodkaz"/>
-            <w:highlight w:val="yellow"/>
-            <w:lang w:val="en-US"/>
-          </w:rPr>
-          <w:t>t</w:t>
-        </w:r>
-        <w:r>
-          <w:rPr>
-            <w:rStyle w:val="Hypertextovodkaz"/>
-            <w:highlight w:val="yellow"/>
-            <w:lang w:val="en-US"/>
-          </w:rPr>
-          <w:t>-history-of-nlp/</w:t>
+          <w:t>http://ruder.io/a-review-of-the-recent-history-of-nlp/</w:t>
         </w:r>
       </w:hyperlink>
     </w:p>
@@ -8760,37 +8681,7 @@
         <w:rPr>
           <w:lang w:val="en-US"/>
         </w:rPr>
-        <w:t>distributional hypothesis that</w:t>
-      </w:r>
-      <w:r>
-        <w:rPr>
-          <w:lang w:val="en-US"/>
-        </w:rPr>
-        <w:t xml:space="preserve"> says</w:t>
-      </w:r>
-      <w:r>
-        <w:rPr>
-          <w:lang w:val="en-US"/>
-        </w:rPr>
-        <w:t xml:space="preserve"> the meaning of a word is captured by the contexts on which it appears.</w:t>
-      </w:r>
-      <w:r>
-        <w:rPr>
-          <w:lang w:val="en-US"/>
-        </w:rPr>
-        <w:t xml:space="preserve"> </w:t>
-      </w:r>
-      <w:r>
-        <w:rPr>
-          <w:lang w:val="en-US"/>
-        </w:rPr>
-        <w:t>This implies that both synonyms and antonyms are intended as similar words, since words with the opposite meaning are most likely to occur in the same context. In these models, each word in the dictionary is assigned a vector within the multidimensional vector space. The similarity of words is then determined as the similarity of their vectors. These vectors are obtained by corpus analysis. Thus, the quality of the word vectors directly depends on the amount and quality of word vectors directly depends on the amount and quality of data they were trained on</w:t>
-      </w:r>
-      <w:r>
-        <w:rPr>
-          <w:lang w:val="en-US"/>
-        </w:rPr>
-        <w:t xml:space="preserve">. </w:t>
+        <w:t xml:space="preserve">distributional hypothesis that says the meaning of a word is captured by the contexts on which it appears. This implies that both synonyms and antonyms are intended as similar words, since words with the opposite meaning are most likely to occur in the same context. In these models, each word in the dictionary is assigned a vector within the multidimensional vector space. The similarity of words is then determined as the similarity of their vectors. These vectors are obtained by corpus analysis. Thus, the quality of the word vectors directly depends on the amount and quality of word vectors directly depends on the amount and quality of data they were trained on. </w:t>
       </w:r>
     </w:p>
     <w:p>
@@ -10365,15 +10256,15 @@
         <w:rPr>
           <w:rStyle w:val="Odkaznakoment"/>
         </w:rPr>
+        <w:commentReference w:id="48"/>
+      </w:r>
+      <w:r>
+        <w:rPr>
+          <w:rStyle w:val="Odkaznakoment"/>
+          <w:b/>
+          <w:bCs/>
+        </w:rPr>
         <w:commentReference w:id="49"/>
-      </w:r>
-      <w:r>
-        <w:rPr>
-          <w:rStyle w:val="Odkaznakoment"/>
-          <w:b/>
-          <w:bCs/>
-        </w:rPr>
-        <w:commentReference w:id="48"/>
       </w:r>
       <w:bookmarkEnd w:id="47"/>
     </w:p>
@@ -10412,8 +10303,6 @@
         </w:rPr>
         <w:t xml:space="preserve">.  </w:t>
       </w:r>
-      <w:bookmarkStart w:id="51" w:name="_GoBack"/>
-      <w:bookmarkEnd w:id="51"/>
     </w:p>
     <w:p>
       <w:pPr>
@@ -10494,13 +10383,13 @@
       <w:pPr>
         <w:pStyle w:val="Nadpis2"/>
       </w:pPr>
-      <w:bookmarkStart w:id="52" w:name="_Toc28611031"/>
-      <w:bookmarkStart w:id="53" w:name="_Toc28971484"/>
+      <w:bookmarkStart w:id="51" w:name="_Toc28611031"/>
+      <w:bookmarkStart w:id="52" w:name="_Toc28971484"/>
       <w:r>
         <w:t>Explanatory/Research questions</w:t>
       </w:r>
+      <w:bookmarkEnd w:id="51"/>
       <w:bookmarkEnd w:id="52"/>
-      <w:bookmarkEnd w:id="53"/>
     </w:p>
     <w:p>
       <w:pPr>
@@ -10523,8 +10412,8 @@
           <w:lang w:val="en-US"/>
         </w:rPr>
       </w:pPr>
-      <w:bookmarkStart w:id="54" w:name="_Toc28611032"/>
-      <w:bookmarkStart w:id="55" w:name="_Toc28971485"/>
+      <w:bookmarkStart w:id="53" w:name="_Toc28611032"/>
+      <w:bookmarkStart w:id="54" w:name="_Toc28971485"/>
       <w:r>
         <w:rPr>
           <w:rFonts w:eastAsiaTheme="majorEastAsia"/>
@@ -10540,21 +10429,21 @@
         </w:rPr>
         <w:t>s</w:t>
       </w:r>
+      <w:bookmarkEnd w:id="53"/>
       <w:bookmarkEnd w:id="54"/>
+    </w:p>
+    <w:p>
+      <w:pPr>
+        <w:pStyle w:val="Nadpis2"/>
+      </w:pPr>
+      <w:bookmarkStart w:id="55" w:name="_Toc28611033"/>
+      <w:bookmarkStart w:id="56" w:name="_Toc28971486"/>
+      <w:commentRangeStart w:id="57"/>
+      <w:r>
+        <w:t>CRIPS-DM</w:t>
+      </w:r>
       <w:bookmarkEnd w:id="55"/>
-    </w:p>
-    <w:p>
-      <w:pPr>
-        <w:pStyle w:val="Nadpis2"/>
-      </w:pPr>
-      <w:bookmarkStart w:id="56" w:name="_Toc28611033"/>
-      <w:bookmarkStart w:id="57" w:name="_Toc28971486"/>
-      <w:commentRangeStart w:id="58"/>
-      <w:r>
-        <w:t>CRIPS-DM</w:t>
-      </w:r>
-      <w:bookmarkEnd w:id="56"/>
-      <w:commentRangeEnd w:id="58"/>
+      <w:commentRangeEnd w:id="57"/>
       <w:r>
         <w:rPr>
           <w:rStyle w:val="Odkaznakoment"/>
@@ -10564,9 +10453,9 @@
           <w:color w:val="auto"/>
           <w:lang w:val="cs-CZ"/>
         </w:rPr>
-        <w:commentReference w:id="58"/>
-      </w:r>
-      <w:bookmarkEnd w:id="57"/>
+        <w:commentReference w:id="57"/>
+      </w:r>
+      <w:bookmarkEnd w:id="56"/>
     </w:p>
     <w:p>
       <w:pPr>
@@ -11160,67 +11049,67 @@
       <w:pPr>
         <w:pStyle w:val="Nadpis2"/>
       </w:pPr>
-      <w:bookmarkStart w:id="59" w:name="_Toc28611045"/>
-      <w:bookmarkStart w:id="60" w:name="_Toc28971492"/>
+      <w:bookmarkStart w:id="58" w:name="_Toc28611045"/>
+      <w:bookmarkStart w:id="59" w:name="_Toc28971492"/>
       <w:r>
         <w:t>Technologies</w:t>
       </w:r>
+      <w:bookmarkEnd w:id="58"/>
       <w:bookmarkEnd w:id="59"/>
+    </w:p>
+    <w:p>
+      <w:pPr>
+        <w:rPr>
+          <w:lang w:val="en-US"/>
+        </w:rPr>
+      </w:pPr>
+      <w:proofErr w:type="spellStart"/>
+      <w:r>
+        <w:rPr>
+          <w:lang w:val="en-US"/>
+        </w:rPr>
+        <w:t>UDPipe</w:t>
+      </w:r>
+      <w:proofErr w:type="spellEnd"/>
+      <w:r>
+        <w:rPr>
+          <w:lang w:val="en-US"/>
+        </w:rPr>
+        <w:t xml:space="preserve">, which is trainable pipeline for tokenization, lemmatization and dependency parsing of </w:t>
+      </w:r>
+      <w:proofErr w:type="spellStart"/>
+      <w:r>
+        <w:rPr>
+          <w:lang w:val="en-US"/>
+        </w:rPr>
+        <w:t>CoNLL</w:t>
+      </w:r>
+      <w:proofErr w:type="spellEnd"/>
+      <w:r>
+        <w:rPr>
+          <w:lang w:val="en-US"/>
+        </w:rPr>
+        <w:t>-U files developed by Institute of Formal and Applied Linguistics at Charles University.</w:t>
+      </w:r>
+    </w:p>
+    <w:p>
+      <w:pPr>
+        <w:rPr>
+          <w:b/>
+          <w:bCs/>
+        </w:rPr>
+      </w:pPr>
+      <w:bookmarkStart w:id="60" w:name="_Toc28611046"/>
+      <w:bookmarkStart w:id="61" w:name="_Toc28971493"/>
+      <w:r>
+        <w:rPr>
+          <w:b/>
+          <w:bCs/>
+        </w:rPr>
+        <w:t>Software</w:t>
+      </w:r>
       <w:bookmarkEnd w:id="60"/>
-    </w:p>
-    <w:p>
-      <w:pPr>
-        <w:rPr>
-          <w:lang w:val="en-US"/>
-        </w:rPr>
-      </w:pPr>
-      <w:proofErr w:type="spellStart"/>
-      <w:r>
-        <w:rPr>
-          <w:lang w:val="en-US"/>
-        </w:rPr>
-        <w:t>UDPipe</w:t>
-      </w:r>
-      <w:proofErr w:type="spellEnd"/>
-      <w:r>
-        <w:rPr>
-          <w:lang w:val="en-US"/>
-        </w:rPr>
-        <w:t xml:space="preserve">, which is trainable pipeline for tokenization, lemmatization and dependency parsing of </w:t>
-      </w:r>
-      <w:proofErr w:type="spellStart"/>
-      <w:r>
-        <w:rPr>
-          <w:lang w:val="en-US"/>
-        </w:rPr>
-        <w:t>CoNLL</w:t>
-      </w:r>
-      <w:proofErr w:type="spellEnd"/>
-      <w:r>
-        <w:rPr>
-          <w:lang w:val="en-US"/>
-        </w:rPr>
-        <w:t>-U files developed by Institute of Formal and Applied Linguistics at Charles University.</w:t>
-      </w:r>
-    </w:p>
-    <w:p>
-      <w:pPr>
-        <w:rPr>
-          <w:b/>
-          <w:bCs/>
-        </w:rPr>
-      </w:pPr>
-      <w:bookmarkStart w:id="61" w:name="_Toc28611046"/>
-      <w:bookmarkStart w:id="62" w:name="_Toc28971493"/>
-      <w:r>
-        <w:rPr>
-          <w:b/>
-          <w:bCs/>
-        </w:rPr>
-        <w:t>Software</w:t>
-      </w:r>
       <w:bookmarkEnd w:id="61"/>
-      <w:bookmarkEnd w:id="62"/>
       <w:r>
         <w:rPr>
           <w:b/>
@@ -11257,8 +11146,8 @@
           <w:bCs/>
         </w:rPr>
       </w:pPr>
-      <w:bookmarkStart w:id="63" w:name="_Toc28611047"/>
-      <w:bookmarkStart w:id="64" w:name="_Toc28971494"/>
+      <w:bookmarkStart w:id="62" w:name="_Toc28611047"/>
+      <w:bookmarkStart w:id="63" w:name="_Toc28971494"/>
       <w:r>
         <w:rPr>
           <w:b/>
@@ -11267,102 +11156,102 @@
         </w:rPr>
         <w:t>Libraries?</w:t>
       </w:r>
+      <w:bookmarkEnd w:id="62"/>
       <w:bookmarkEnd w:id="63"/>
+      <w:r>
+        <w:rPr>
+          <w:b/>
+          <w:bCs/>
+        </w:rPr>
+        <w:t xml:space="preserve"> </w:t>
+      </w:r>
+      <w:r>
+        <w:rPr>
+          <w:lang w:val="en-US"/>
+        </w:rPr>
+        <w:t xml:space="preserve"> </w:t>
+      </w:r>
+    </w:p>
+    <w:p>
+      <w:pPr>
+        <w:rPr>
+          <w:lang w:val="sk-SK"/>
+        </w:rPr>
+      </w:pPr>
+    </w:p>
+    <w:p>
+      <w:pPr>
+        <w:pStyle w:val="Nadpis2"/>
+      </w:pPr>
+      <w:bookmarkStart w:id="64" w:name="_Toc28611034"/>
+      <w:bookmarkStart w:id="65" w:name="_Toc28971487"/>
+      <w:r>
+        <w:t>Natural language processing</w:t>
+      </w:r>
+      <w:r>
+        <w:t xml:space="preserve"> approaches and algorithms</w:t>
+      </w:r>
       <w:bookmarkEnd w:id="64"/>
-      <w:r>
+      <w:bookmarkEnd w:id="65"/>
+      <w:r>
+        <w:t xml:space="preserve"> </w:t>
+      </w:r>
+    </w:p>
+    <w:p>
+      <w:pPr>
+        <w:rPr>
+          <w:lang w:val="en-US"/>
+        </w:rPr>
+      </w:pPr>
+    </w:p>
+    <w:p>
+      <w:pPr>
+        <w:rPr>
+          <w:lang w:val="en-US"/>
+        </w:rPr>
+      </w:pPr>
+      <w:r>
+        <w:rPr>
+          <w:lang w:val="en-US"/>
+        </w:rPr>
+        <w:t>MALSTM</w:t>
+      </w:r>
+    </w:p>
+    <w:p>
+      <w:pPr>
         <w:rPr>
           <w:b/>
           <w:bCs/>
         </w:rPr>
+      </w:pPr>
+      <w:bookmarkStart w:id="66" w:name="_Toc28611044"/>
+      <w:bookmarkStart w:id="67" w:name="_Toc28971491"/>
+      <w:proofErr w:type="spellStart"/>
+      <w:r>
+        <w:rPr>
+          <w:b/>
+          <w:bCs/>
+        </w:rPr>
+        <w:t>Siamese</w:t>
+      </w:r>
+      <w:proofErr w:type="spellEnd"/>
+      <w:r>
+        <w:rPr>
+          <w:b/>
+          <w:bCs/>
+        </w:rPr>
         <w:t xml:space="preserve"> </w:t>
       </w:r>
-      <w:r>
-        <w:rPr>
-          <w:lang w:val="en-US"/>
-        </w:rPr>
-        <w:t xml:space="preserve"> </w:t>
-      </w:r>
-    </w:p>
-    <w:p>
-      <w:pPr>
-        <w:rPr>
-          <w:lang w:val="sk-SK"/>
-        </w:rPr>
-      </w:pPr>
-    </w:p>
-    <w:p>
-      <w:pPr>
-        <w:pStyle w:val="Nadpis2"/>
-      </w:pPr>
-      <w:bookmarkStart w:id="65" w:name="_Toc28611034"/>
-      <w:bookmarkStart w:id="66" w:name="_Toc28971487"/>
-      <w:r>
-        <w:t>Natural language processing</w:t>
-      </w:r>
-      <w:r>
-        <w:t xml:space="preserve"> approaches and algorithms</w:t>
-      </w:r>
-      <w:bookmarkEnd w:id="65"/>
+      <w:proofErr w:type="spellStart"/>
+      <w:r>
+        <w:rPr>
+          <w:b/>
+          <w:bCs/>
+        </w:rPr>
+        <w:t>architecture</w:t>
+      </w:r>
       <w:bookmarkEnd w:id="66"/>
-      <w:r>
-        <w:t xml:space="preserve"> </w:t>
-      </w:r>
-    </w:p>
-    <w:p>
-      <w:pPr>
-        <w:rPr>
-          <w:lang w:val="en-US"/>
-        </w:rPr>
-      </w:pPr>
-    </w:p>
-    <w:p>
-      <w:pPr>
-        <w:rPr>
-          <w:lang w:val="en-US"/>
-        </w:rPr>
-      </w:pPr>
-      <w:r>
-        <w:rPr>
-          <w:lang w:val="en-US"/>
-        </w:rPr>
-        <w:t>MALSTM</w:t>
-      </w:r>
-    </w:p>
-    <w:p>
-      <w:pPr>
-        <w:rPr>
-          <w:b/>
-          <w:bCs/>
-        </w:rPr>
-      </w:pPr>
-      <w:bookmarkStart w:id="67" w:name="_Toc28611044"/>
-      <w:bookmarkStart w:id="68" w:name="_Toc28971491"/>
-      <w:proofErr w:type="spellStart"/>
-      <w:r>
-        <w:rPr>
-          <w:b/>
-          <w:bCs/>
-        </w:rPr>
-        <w:t>Siamese</w:t>
-      </w:r>
-      <w:proofErr w:type="spellEnd"/>
-      <w:r>
-        <w:rPr>
-          <w:b/>
-          <w:bCs/>
-        </w:rPr>
-        <w:t xml:space="preserve"> </w:t>
-      </w:r>
-      <w:proofErr w:type="spellStart"/>
-      <w:r>
-        <w:rPr>
-          <w:b/>
-          <w:bCs/>
-        </w:rPr>
-        <w:t>architecture</w:t>
-      </w:r>
       <w:bookmarkEnd w:id="67"/>
-      <w:bookmarkEnd w:id="68"/>
       <w:proofErr w:type="spellEnd"/>
       <w:r>
         <w:rPr>
@@ -11888,8 +11777,8 @@
       <w:pPr>
         <w:pStyle w:val="Nadpis1"/>
       </w:pPr>
-      <w:bookmarkStart w:id="69" w:name="_Toc28611048"/>
-      <w:bookmarkStart w:id="70" w:name="_Toc28971495"/>
+      <w:bookmarkStart w:id="68" w:name="_Toc28611048"/>
+      <w:bookmarkStart w:id="69" w:name="_Toc28971495"/>
       <w:r>
         <w:rPr>
           <w:lang w:val="en-US"/>
@@ -11897,94 +11786,94 @@
         <w:lastRenderedPageBreak/>
         <w:t>Result</w:t>
       </w:r>
+      <w:bookmarkEnd w:id="68"/>
+      <w:r>
+        <w:rPr>
+          <w:lang w:val="en-US"/>
+        </w:rPr>
+        <w:t>s</w:t>
+      </w:r>
       <w:bookmarkEnd w:id="69"/>
-      <w:r>
-        <w:rPr>
-          <w:lang w:val="en-US"/>
-        </w:rPr>
-        <w:t>s</w:t>
+    </w:p>
+    <w:p>
+      <w:pPr>
+        <w:jc w:val="both"/>
+        <w:rPr>
+          <w:lang w:val="en-US"/>
+        </w:rPr>
+      </w:pPr>
+      <w:r>
+        <w:rPr>
+          <w:lang w:val="en-US"/>
+        </w:rPr>
+        <w:t xml:space="preserve">In this chapter covers </w:t>
+      </w:r>
+      <w:r>
+        <w:rPr>
+          <w:lang w:val="en-US"/>
+        </w:rPr>
+        <w:t xml:space="preserve">detailed description </w:t>
+      </w:r>
+      <w:r>
+        <w:rPr>
+          <w:lang w:val="en-US"/>
+        </w:rPr>
+        <w:t>of used data, how these data were preprocessed, what methods were applied and their corresponding results according to CRIPS-DM method,</w:t>
+      </w:r>
+      <w:r>
+        <w:rPr>
+          <w:lang w:val="en-US"/>
+        </w:rPr>
+        <w:t xml:space="preserve"> except for the first step</w:t>
+      </w:r>
+      <w:r>
+        <w:rPr>
+          <w:lang w:val="en-US"/>
+        </w:rPr>
+        <w:t xml:space="preserve"> -</w:t>
+      </w:r>
+      <w:r>
+        <w:rPr>
+          <w:lang w:val="en-US"/>
+        </w:rPr>
+        <w:t xml:space="preserve"> business understanding</w:t>
+      </w:r>
+      <w:r>
+        <w:rPr>
+          <w:lang w:val="en-US"/>
+        </w:rPr>
+        <w:t>. This step</w:t>
+      </w:r>
+      <w:r>
+        <w:rPr>
+          <w:lang w:val="en-US"/>
+        </w:rPr>
+        <w:t xml:space="preserve"> </w:t>
+      </w:r>
+      <w:r>
+        <w:rPr>
+          <w:lang w:val="en-US"/>
+        </w:rPr>
+        <w:t>is already characterized</w:t>
+      </w:r>
+      <w:r>
+        <w:rPr>
+          <w:lang w:val="en-US"/>
+        </w:rPr>
+        <w:t xml:space="preserve"> in the “Explanatory/Research questions” chapter. </w:t>
+      </w:r>
+    </w:p>
+    <w:p>
+      <w:pPr>
+        <w:pStyle w:val="Nadpis2"/>
+      </w:pPr>
+      <w:bookmarkStart w:id="70" w:name="_Toc28611049"/>
+      <w:bookmarkStart w:id="71" w:name="_Toc28971496"/>
+      <w:r>
+        <w:t>Data</w:t>
       </w:r>
       <w:bookmarkEnd w:id="70"/>
-    </w:p>
-    <w:p>
-      <w:pPr>
-        <w:jc w:val="both"/>
-        <w:rPr>
-          <w:lang w:val="en-US"/>
-        </w:rPr>
-      </w:pPr>
-      <w:r>
-        <w:rPr>
-          <w:lang w:val="en-US"/>
-        </w:rPr>
-        <w:t xml:space="preserve">In this chapter covers </w:t>
-      </w:r>
-      <w:r>
-        <w:rPr>
-          <w:lang w:val="en-US"/>
-        </w:rPr>
-        <w:t xml:space="preserve">detailed description </w:t>
-      </w:r>
-      <w:r>
-        <w:rPr>
-          <w:lang w:val="en-US"/>
-        </w:rPr>
-        <w:t>of used data, how these data were preprocessed, what methods were applied and their corresponding results according to CRIPS-DM method,</w:t>
-      </w:r>
-      <w:r>
-        <w:rPr>
-          <w:lang w:val="en-US"/>
-        </w:rPr>
-        <w:t xml:space="preserve"> except for the first step</w:t>
-      </w:r>
-      <w:r>
-        <w:rPr>
-          <w:lang w:val="en-US"/>
-        </w:rPr>
-        <w:t xml:space="preserve"> -</w:t>
-      </w:r>
-      <w:r>
-        <w:rPr>
-          <w:lang w:val="en-US"/>
-        </w:rPr>
-        <w:t xml:space="preserve"> business understanding</w:t>
-      </w:r>
-      <w:r>
-        <w:rPr>
-          <w:lang w:val="en-US"/>
-        </w:rPr>
-        <w:t>. This step</w:t>
-      </w:r>
-      <w:r>
-        <w:rPr>
-          <w:lang w:val="en-US"/>
-        </w:rPr>
-        <w:t xml:space="preserve"> </w:t>
-      </w:r>
-      <w:r>
-        <w:rPr>
-          <w:lang w:val="en-US"/>
-        </w:rPr>
-        <w:t>is already characterized</w:t>
-      </w:r>
-      <w:r>
-        <w:rPr>
-          <w:lang w:val="en-US"/>
-        </w:rPr>
-        <w:t xml:space="preserve"> in the “Explanatory/Research questions” chapter. </w:t>
-      </w:r>
-    </w:p>
-    <w:p>
-      <w:pPr>
-        <w:pStyle w:val="Nadpis2"/>
-      </w:pPr>
-      <w:bookmarkStart w:id="71" w:name="_Toc28611049"/>
-      <w:bookmarkStart w:id="72" w:name="_Toc28971496"/>
-      <w:r>
-        <w:t>Data</w:t>
-      </w:r>
       <w:bookmarkEnd w:id="71"/>
-      <w:bookmarkEnd w:id="72"/>
       <w:r>
         <w:t xml:space="preserve"> </w:t>
       </w:r>
@@ -12361,14 +12250,14 @@
       <w:pPr>
         <w:pStyle w:val="Nadpis2"/>
       </w:pPr>
-      <w:bookmarkStart w:id="73" w:name="_Toc28611052"/>
-      <w:bookmarkStart w:id="74" w:name="_Toc28971497"/>
-      <w:commentRangeStart w:id="75"/>
+      <w:bookmarkStart w:id="72" w:name="_Toc28611052"/>
+      <w:bookmarkStart w:id="73" w:name="_Toc28971497"/>
+      <w:commentRangeStart w:id="74"/>
       <w:r>
         <w:t>Data preprocessing</w:t>
       </w:r>
-      <w:bookmarkEnd w:id="73"/>
-      <w:commentRangeEnd w:id="75"/>
+      <w:bookmarkEnd w:id="72"/>
+      <w:commentRangeEnd w:id="74"/>
       <w:r>
         <w:rPr>
           <w:rStyle w:val="Odkaznakoment"/>
@@ -12378,9 +12267,9 @@
           <w:color w:val="auto"/>
           <w:lang w:val="cs-CZ"/>
         </w:rPr>
-        <w:commentReference w:id="75"/>
-      </w:r>
-      <w:bookmarkEnd w:id="74"/>
+        <w:commentReference w:id="74"/>
+      </w:r>
+      <w:bookmarkEnd w:id="73"/>
     </w:p>
     <w:p>
       <w:pPr>
@@ -12549,13 +12438,13 @@
       <w:pPr>
         <w:pStyle w:val="Nadpis2"/>
       </w:pPr>
-      <w:bookmarkStart w:id="76" w:name="_Toc28611053"/>
-      <w:bookmarkStart w:id="77" w:name="_Toc28971498"/>
+      <w:bookmarkStart w:id="75" w:name="_Toc28611053"/>
+      <w:bookmarkStart w:id="76" w:name="_Toc28971498"/>
       <w:r>
         <w:t>Modeling</w:t>
       </w:r>
+      <w:bookmarkEnd w:id="75"/>
       <w:bookmarkEnd w:id="76"/>
-      <w:bookmarkEnd w:id="77"/>
     </w:p>
     <w:p>
       <w:pPr>
@@ -12569,19 +12458,19 @@
         </w:rPr>
         <w:t xml:space="preserve">For comparing similarity of two documents there were chosen two </w:t>
       </w:r>
-      <w:commentRangeStart w:id="78"/>
+      <w:commentRangeStart w:id="77"/>
       <w:r>
         <w:rPr>
           <w:lang w:val="en-US"/>
         </w:rPr>
         <w:t>approaches</w:t>
       </w:r>
-      <w:commentRangeEnd w:id="78"/>
+      <w:commentRangeEnd w:id="77"/>
       <w:r>
         <w:rPr>
           <w:rStyle w:val="Odkaznakoment"/>
         </w:rPr>
-        <w:commentReference w:id="78"/>
+        <w:commentReference w:id="77"/>
       </w:r>
       <w:r>
         <w:rPr>
@@ -12634,6 +12523,30 @@
           <w:lang w:val="en-US"/>
         </w:rPr>
       </w:pPr>
+      <w:proofErr w:type="spellStart"/>
+      <w:r>
+        <w:rPr>
+          <w:lang w:val="en-US"/>
+        </w:rPr>
+        <w:t>MaLSTM</w:t>
+      </w:r>
+      <w:proofErr w:type="spellEnd"/>
+      <w:r>
+        <w:rPr>
+          <w:lang w:val="en-US"/>
+        </w:rPr>
+        <w:t xml:space="preserve"> use word embedding, thus there was tested, which one would fit the best for our data and their amount. For this reason, there was tried two words </w:t>
+      </w:r>
+      <w:proofErr w:type="spellStart"/>
+      <w:r>
+        <w:rPr>
+          <w:lang w:val="en-US"/>
+        </w:rPr>
+        <w:t>embeddingsand</w:t>
+      </w:r>
+      <w:bookmarkStart w:id="78" w:name="_GoBack"/>
+      <w:bookmarkEnd w:id="78"/>
+      <w:proofErr w:type="spellEnd"/>
     </w:p>
     <w:p>
       <w:pPr>
@@ -13826,10 +13739,7 @@
       </w:r>
       <w:proofErr w:type="spellStart"/>
       <w:r>
-        <w:t>V</w:t>
-      </w:r>
-      <w:r>
-        <w:t>zorcek</w:t>
+        <w:t>Vzorcek</w:t>
       </w:r>
       <w:proofErr w:type="spellEnd"/>
       <w:r>
@@ -14427,43 +14337,7 @@
             <w:szCs w:val="24"/>
             <w:lang w:val="en-US"/>
           </w:rPr>
-          <w:t>https://arxiv.</w:t>
-        </w:r>
-        <w:r>
-          <w:rPr>
-            <w:rStyle w:val="Hypertextovodkaz"/>
-            <w:rFonts w:cs="Times New Roman"/>
-            <w:szCs w:val="24"/>
-            <w:lang w:val="en-US"/>
-          </w:rPr>
-          <w:t>o</w:t>
-        </w:r>
-        <w:r>
-          <w:rPr>
-            <w:rStyle w:val="Hypertextovodkaz"/>
-            <w:rFonts w:cs="Times New Roman"/>
-            <w:szCs w:val="24"/>
-            <w:lang w:val="en-US"/>
-          </w:rPr>
-          <w:t>rg/pdf/1301.3781.</w:t>
-        </w:r>
-        <w:r>
-          <w:rPr>
-            <w:rStyle w:val="Hypertextovodkaz"/>
-            <w:rFonts w:cs="Times New Roman"/>
-            <w:szCs w:val="24"/>
-            <w:lang w:val="en-US"/>
-          </w:rPr>
-          <w:t>p</w:t>
-        </w:r>
-        <w:r>
-          <w:rPr>
-            <w:rStyle w:val="Hypertextovodkaz"/>
-            <w:rFonts w:cs="Times New Roman"/>
-            <w:szCs w:val="24"/>
-            <w:lang w:val="en-US"/>
-          </w:rPr>
-          <w:t>df</w:t>
+          <w:t>https://arxiv.org/pdf/1301.3781.pdf</w:t>
         </w:r>
       </w:hyperlink>
     </w:p>
@@ -14707,7 +14581,7 @@
       </w:pPr>
     </w:p>
   </w:comment>
-  <w:comment w:id="49" w:author="Hoa Vu Thu" w:date="2020-01-06T18:26:00Z" w:initials="HVT">
+  <w:comment w:id="48" w:author="Hoa Vu Thu" w:date="2020-01-06T18:26:00Z" w:initials="HVT">
     <w:p>
       <w:pPr>
         <w:pStyle w:val="Textkomente"/>
@@ -14736,7 +14610,7 @@
       </w:r>
     </w:p>
   </w:comment>
-  <w:comment w:id="48" w:author="Hoa Vu Thu" w:date="2019-08-18T23:57:00Z" w:initials="HVT">
+  <w:comment w:id="49" w:author="Hoa Vu Thu" w:date="2019-08-18T23:57:00Z" w:initials="HVT">
     <w:p>
       <w:pPr>
         <w:pStyle w:val="Textkomente"/>
@@ -14775,7 +14649,7 @@
       </w:hyperlink>
     </w:p>
   </w:comment>
-  <w:comment w:id="58" w:author="Hoa Vu Thu" w:date="2020-01-03T16:33:00Z" w:initials="HVT">
+  <w:comment w:id="57" w:author="Hoa Vu Thu" w:date="2020-01-03T16:33:00Z" w:initials="HVT">
     <w:p>
       <w:pPr>
         <w:pStyle w:val="Textkomente"/>
@@ -14796,7 +14670,7 @@
       </w:hyperlink>
     </w:p>
   </w:comment>
-  <w:comment w:id="75" w:author="Hoa Vu Thu" w:date="2020-01-03T14:48:00Z" w:initials="HVT">
+  <w:comment w:id="74" w:author="Hoa Vu Thu" w:date="2020-01-03T14:48:00Z" w:initials="HVT">
     <w:p>
       <w:pPr>
         <w:pStyle w:val="Textkomente"/>
@@ -14905,7 +14779,7 @@
       </w:pPr>
     </w:p>
   </w:comment>
-  <w:comment w:id="78" w:author="Hoa Vu Thu" w:date="2020-01-03T19:11:00Z" w:initials="HVT">
+  <w:comment w:id="77" w:author="Hoa Vu Thu" w:date="2020-01-03T19:11:00Z" w:initials="HVT">
     <w:p>
       <w:pPr>
         <w:pStyle w:val="Textkomente"/>
@@ -17798,7 +17672,7 @@
 </file>
 
 <file path=customXml/itemProps1.xml><?xml version="1.0" encoding="utf-8"?>
-<ds:datastoreItem xmlns:ds="http://schemas.openxmlformats.org/officeDocument/2006/customXml" ds:itemID="{08C9E1DA-26AA-4973-A16E-025BE8833A59}">
+<ds:datastoreItem xmlns:ds="http://schemas.openxmlformats.org/officeDocument/2006/customXml" ds:itemID="{729A80D9-59AD-4CEF-AC23-B81A3E577284}">
   <ds:schemaRefs>
     <ds:schemaRef ds:uri="http://schemas.openxmlformats.org/officeDocument/2006/bibliography"/>
   </ds:schemaRefs>

</xml_diff>